<commit_message>
SSD og DOM og AD til UC1
</commit_message>
<xml_diff>
--- a/Dokumentation/Forundersøgelse/Formel Usecase 001 - Bestil kørsel.docx
+++ b/Dokumentation/Forundersøgelse/Formel Usecase 001 - Bestil kørsel.docx
@@ -9,8 +9,6 @@
       <w:r>
         <w:t>FTP - 001</w:t>
       </w:r>
-      <w:bookmarkStart w:id="0" w:name="_GoBack"/>
-      <w:bookmarkEnd w:id="0"/>
       <w:r>
         <w:t xml:space="preserve">: </w:t>
       </w:r>
@@ -277,7 +275,64 @@
         <w:rPr>
           <w:rFonts w:asciiTheme="minorHAnsi" w:hAnsiTheme="minorHAnsi"/>
         </w:rPr>
+        <w:t>Systemet beregner prisen for den angive kørsel</w:t>
+      </w:r>
+    </w:p>
+    <w:p>
+      <w:pPr>
+        <w:pStyle w:val="NormalWeb"/>
+        <w:numPr>
+          <w:ilvl w:val="0"/>
+          <w:numId w:val="1"/>
+        </w:numPr>
+        <w:rPr>
+          <w:rFonts w:asciiTheme="minorHAnsi" w:hAnsiTheme="minorHAnsi"/>
+          <w:color w:val="A6A6A6" w:themeColor="background1" w:themeShade="A6"/>
+        </w:rPr>
+      </w:pPr>
+      <w:r>
+        <w:rPr>
+          <w:rFonts w:asciiTheme="minorHAnsi" w:hAnsiTheme="minorHAnsi"/>
+        </w:rPr>
+        <w:t>Systemet angiver at der er en udregning i gang.</w:t>
+      </w:r>
+    </w:p>
+    <w:p>
+      <w:pPr>
+        <w:pStyle w:val="NormalWeb"/>
+        <w:numPr>
+          <w:ilvl w:val="0"/>
+          <w:numId w:val="1"/>
+        </w:numPr>
+        <w:rPr>
+          <w:rFonts w:asciiTheme="minorHAnsi" w:hAnsiTheme="minorHAnsi"/>
+          <w:color w:val="A6A6A6" w:themeColor="background1" w:themeShade="A6"/>
+        </w:rPr>
+      </w:pPr>
+      <w:r>
+        <w:rPr>
+          <w:rFonts w:asciiTheme="minorHAnsi" w:hAnsiTheme="minorHAnsi"/>
+        </w:rPr>
         <w:t>Systemet giver brugeren besked om pris.</w:t>
+      </w:r>
+    </w:p>
+    <w:p>
+      <w:pPr>
+        <w:pStyle w:val="NormalWeb"/>
+        <w:numPr>
+          <w:ilvl w:val="0"/>
+          <w:numId w:val="1"/>
+        </w:numPr>
+        <w:rPr>
+          <w:rFonts w:asciiTheme="minorHAnsi" w:hAnsiTheme="minorHAnsi"/>
+          <w:color w:val="A6A6A6" w:themeColor="background1" w:themeShade="A6"/>
+        </w:rPr>
+      </w:pPr>
+      <w:r>
+        <w:rPr>
+          <w:rFonts w:asciiTheme="minorHAnsi" w:hAnsiTheme="minorHAnsi"/>
+        </w:rPr>
+        <w:t>Brugeren accepterer den angivne kørsel</w:t>
       </w:r>
     </w:p>
     <w:p>
@@ -516,6 +571,7 @@
         <w:rPr>
           <w:rFonts w:asciiTheme="minorHAnsi" w:hAnsiTheme="minorHAnsi"/>
         </w:rPr>
+        <w:lastRenderedPageBreak/>
         <w:t>Hovedscenariet fortsættes fra pkt. 4.</w:t>
       </w:r>
     </w:p>
@@ -526,13 +582,101 @@
           <w:rFonts w:asciiTheme="minorHAnsi" w:hAnsiTheme="minorHAnsi"/>
         </w:rPr>
       </w:pPr>
+      <w:r>
+        <w:rPr>
+          <w:rFonts w:asciiTheme="minorHAnsi" w:hAnsiTheme="minorHAnsi"/>
+        </w:rPr>
+        <w:t>9a. hvis brugeren ikke accepterer den angivne pris</w:t>
+      </w:r>
+    </w:p>
+    <w:p>
+      <w:pPr>
+        <w:pStyle w:val="NormalWeb"/>
+        <w:numPr>
+          <w:ilvl w:val="0"/>
+          <w:numId w:val="7"/>
+        </w:numPr>
+        <w:spacing w:before="0" w:beforeAutospacing="0" w:after="0" w:afterAutospacing="0"/>
+        <w:rPr>
+          <w:rFonts w:asciiTheme="minorHAnsi" w:hAnsiTheme="minorHAnsi"/>
+        </w:rPr>
+      </w:pPr>
+      <w:r>
+        <w:rPr>
+          <w:rFonts w:asciiTheme="minorHAnsi" w:hAnsiTheme="minorHAnsi"/>
+        </w:rPr>
+        <w:t>Systemet anmoder brugeren om at bekræfte annulleringen</w:t>
+      </w:r>
+    </w:p>
+    <w:p>
+      <w:pPr>
+        <w:pStyle w:val="NormalWeb"/>
+        <w:numPr>
+          <w:ilvl w:val="0"/>
+          <w:numId w:val="7"/>
+        </w:numPr>
+        <w:spacing w:before="0" w:beforeAutospacing="0" w:after="0" w:afterAutospacing="0"/>
+        <w:rPr>
+          <w:rFonts w:asciiTheme="minorHAnsi" w:hAnsiTheme="minorHAnsi"/>
+        </w:rPr>
+      </w:pPr>
+      <w:r>
+        <w:rPr>
+          <w:rFonts w:asciiTheme="minorHAnsi" w:hAnsiTheme="minorHAnsi"/>
+        </w:rPr>
+        <w:t>Systemet lukker bestillingsformularen</w:t>
+      </w:r>
+      <w:bookmarkStart w:id="0" w:name="_GoBack"/>
+      <w:bookmarkEnd w:id="0"/>
+    </w:p>
+    <w:p>
+      <w:pPr>
+        <w:pStyle w:val="NormalWeb"/>
+        <w:numPr>
+          <w:ilvl w:val="0"/>
+          <w:numId w:val="7"/>
+        </w:numPr>
+        <w:spacing w:before="0" w:beforeAutospacing="0" w:after="0" w:afterAutospacing="0"/>
+        <w:rPr>
+          <w:rFonts w:asciiTheme="minorHAnsi" w:hAnsiTheme="minorHAnsi"/>
+        </w:rPr>
+      </w:pPr>
+      <w:r>
+        <w:rPr>
+          <w:rFonts w:asciiTheme="minorHAnsi" w:hAnsiTheme="minorHAnsi"/>
+        </w:rPr>
+        <w:t>Hovedscenariet fortsætter fra pkt. 2.</w:t>
+      </w:r>
+    </w:p>
+    <w:p>
+      <w:pPr>
+        <w:pStyle w:val="NormalWeb"/>
+        <w:rPr>
+          <w:rFonts w:asciiTheme="minorHAnsi" w:hAnsiTheme="minorHAnsi"/>
+        </w:rPr>
+      </w:pPr>
+    </w:p>
+    <w:p>
+      <w:pPr>
+        <w:pStyle w:val="NormalWeb"/>
+        <w:rPr>
+          <w:rFonts w:asciiTheme="minorHAnsi" w:hAnsiTheme="minorHAnsi"/>
+        </w:rPr>
+      </w:pPr>
+    </w:p>
+    <w:p>
+      <w:pPr>
+        <w:pStyle w:val="NormalWeb"/>
+        <w:rPr>
+          <w:rFonts w:asciiTheme="minorHAnsi" w:hAnsiTheme="minorHAnsi"/>
+        </w:rPr>
+      </w:pPr>
     </w:p>
     <w:p>
       <w:pPr>
         <w:pStyle w:val="Overskrift2"/>
       </w:pPr>
       <w:r>
-        <w:lastRenderedPageBreak/>
         <w:t xml:space="preserve">Ikke-funktionelle krav </w:t>
       </w:r>
       <w:r>
@@ -1066,6 +1210,92 @@
     <w:nsid w:val="2F911952"/>
     <w:multiLevelType w:val="hybridMultilevel"/>
     <w:tmpl w:val="216EC824"/>
+    <w:lvl w:ilvl="0" w:tplc="0406000F">
+      <w:start w:val="1"/>
+      <w:numFmt w:val="decimal"/>
+      <w:lvlText w:val="%1."/>
+      <w:lvlJc w:val="left"/>
+      <w:pPr>
+        <w:ind w:left="720" w:hanging="360"/>
+      </w:pPr>
+    </w:lvl>
+    <w:lvl w:ilvl="1" w:tplc="04060019" w:tentative="1">
+      <w:start w:val="1"/>
+      <w:numFmt w:val="lowerLetter"/>
+      <w:lvlText w:val="%2."/>
+      <w:lvlJc w:val="left"/>
+      <w:pPr>
+        <w:ind w:left="1440" w:hanging="360"/>
+      </w:pPr>
+    </w:lvl>
+    <w:lvl w:ilvl="2" w:tplc="0406001B" w:tentative="1">
+      <w:start w:val="1"/>
+      <w:numFmt w:val="lowerRoman"/>
+      <w:lvlText w:val="%3."/>
+      <w:lvlJc w:val="right"/>
+      <w:pPr>
+        <w:ind w:left="2160" w:hanging="180"/>
+      </w:pPr>
+    </w:lvl>
+    <w:lvl w:ilvl="3" w:tplc="0406000F" w:tentative="1">
+      <w:start w:val="1"/>
+      <w:numFmt w:val="decimal"/>
+      <w:lvlText w:val="%4."/>
+      <w:lvlJc w:val="left"/>
+      <w:pPr>
+        <w:ind w:left="2880" w:hanging="360"/>
+      </w:pPr>
+    </w:lvl>
+    <w:lvl w:ilvl="4" w:tplc="04060019" w:tentative="1">
+      <w:start w:val="1"/>
+      <w:numFmt w:val="lowerLetter"/>
+      <w:lvlText w:val="%5."/>
+      <w:lvlJc w:val="left"/>
+      <w:pPr>
+        <w:ind w:left="3600" w:hanging="360"/>
+      </w:pPr>
+    </w:lvl>
+    <w:lvl w:ilvl="5" w:tplc="0406001B" w:tentative="1">
+      <w:start w:val="1"/>
+      <w:numFmt w:val="lowerRoman"/>
+      <w:lvlText w:val="%6."/>
+      <w:lvlJc w:val="right"/>
+      <w:pPr>
+        <w:ind w:left="4320" w:hanging="180"/>
+      </w:pPr>
+    </w:lvl>
+    <w:lvl w:ilvl="6" w:tplc="0406000F" w:tentative="1">
+      <w:start w:val="1"/>
+      <w:numFmt w:val="decimal"/>
+      <w:lvlText w:val="%7."/>
+      <w:lvlJc w:val="left"/>
+      <w:pPr>
+        <w:ind w:left="5040" w:hanging="360"/>
+      </w:pPr>
+    </w:lvl>
+    <w:lvl w:ilvl="7" w:tplc="04060019" w:tentative="1">
+      <w:start w:val="1"/>
+      <w:numFmt w:val="lowerLetter"/>
+      <w:lvlText w:val="%8."/>
+      <w:lvlJc w:val="left"/>
+      <w:pPr>
+        <w:ind w:left="5760" w:hanging="360"/>
+      </w:pPr>
+    </w:lvl>
+    <w:lvl w:ilvl="8" w:tplc="0406001B" w:tentative="1">
+      <w:start w:val="1"/>
+      <w:numFmt w:val="lowerRoman"/>
+      <w:lvlText w:val="%9."/>
+      <w:lvlJc w:val="right"/>
+      <w:pPr>
+        <w:ind w:left="6480" w:hanging="180"/>
+      </w:pPr>
+    </w:lvl>
+  </w:abstractNum>
+  <w:abstractNum w:abstractNumId="6" w15:restartNumberingAfterBreak="0">
+    <w:nsid w:val="7B91380E"/>
+    <w:multiLevelType w:val="hybridMultilevel"/>
+    <w:tmpl w:val="AF44379E"/>
     <w:lvl w:ilvl="0" w:tplc="0406000F">
       <w:start w:val="1"/>
       <w:numFmt w:val="decimal"/>
@@ -1165,6 +1395,9 @@
   </w:num>
   <w:num w:numId="6">
     <w:abstractNumId w:val="1"/>
+  </w:num>
+  <w:num w:numId="7">
+    <w:abstractNumId w:val="6"/>
   </w:num>
 </w:numbering>
 </file>
@@ -1956,7 +2189,7 @@
 </file>
 
 <file path=customXml/itemProps1.xml><?xml version="1.0" encoding="utf-8"?>
-<ds:datastoreItem xmlns:ds="http://schemas.openxmlformats.org/officeDocument/2006/customXml" ds:itemID="{FC633076-D459-46E1-9B7C-0EC4C725277A}">
+<ds:datastoreItem xmlns:ds="http://schemas.openxmlformats.org/officeDocument/2006/customXml" ds:itemID="{7FAC7E69-9E2C-4653-88BF-6556AC7EDDAD}">
   <ds:schemaRefs>
     <ds:schemaRef ds:uri="http://schemas.openxmlformats.org/officeDocument/2006/bibliography"/>
   </ds:schemaRefs>

</xml_diff>